<commit_message>
Add NCR Format CP/M  Update DiskType table for NCR parameters  Update DiskTypeCheck for NCR Type MS-DOS Added ToUpper in filename check for DOS and IMG
</commit_message>
<xml_diff>
--- a/DiskUtility/Notes/Disk Image Utility 2.3.docx
+++ b/DiskUtility/Notes/Disk Image Utility 2.3.docx
@@ -9584,6 +9584,9 @@
       <w:r>
         <w:t xml:space="preserve"> for Z-100</w:t>
       </w:r>
+      <w:r>
+        <w:t xml:space="preserve"> (FAT 12 Only)</w:t>
+      </w:r>
     </w:p>
     <w:tbl>
       <w:tblPr>
@@ -10500,6 +10503,9 @@
       </w:r>
       <w:r>
         <w:t xml:space="preserve"> </w:t>
+      </w:r>
+      <w:r>
+        <w:t>(FAT 12 Only)</w:t>
       </w:r>
     </w:p>
     <w:tbl>

</xml_diff>